<commit_message>
Modifica Ordine del Giorno TAB
</commit_message>
<xml_diff>
--- a/praticaweb/modelli/RDP_art.22.docx
+++ b/praticaweb/modelli/RDP_art.22.docx
@@ -44,7 +44,7 @@
           <w:rFonts w:ascii="Arial" w:hAnsi="Arial" w:cs="Arial"/>
           <w:noProof/>
         </w:rPr>
-        <w:t>3 ottobre 2019</w:t>
+        <w:t>21 ottobre 2019</w:t>
       </w:r>
       <w:r>
         <w:rPr>
@@ -799,11 +799,13 @@
     </w:p>
     <w:p>
       <w:pPr>
-        <w:spacing w:before="480" w:after="120"/>
-        <w:jc w:val="both"/>
-        <w:rPr>
-          <w:rFonts w:ascii="Arial" w:hAnsi="Arial" w:cs="Arial"/>
-          <w:color w:val="000000"/>
+        <w:spacing w:before="60" w:after="60"/>
+        <w:jc w:val="center"/>
+        <w:rPr>
+          <w:rFonts w:ascii="Arial" w:hAnsi="Arial" w:cs="Arial"/>
+          <w:bCs/>
+          <w:sz w:val="22"/>
+          <w:szCs w:val="22"/>
         </w:rPr>
       </w:pPr>
       <w:r>
@@ -1036,17 +1038,6 @@
         </w:rPr>
         <w:t>Distinti saluti.</w:t>
       </w:r>
-    </w:p>
-    <w:p>
-      <w:pPr>
-        <w:pStyle w:val="Paragrafoelenco"/>
-        <w:spacing w:after="120"/>
-        <w:ind w:left="567"/>
-        <w:jc w:val="both"/>
-        <w:rPr>
-          <w:rFonts w:ascii="Arial" w:hAnsi="Arial" w:cs="Arial"/>
-        </w:rPr>
-      </w:pPr>
     </w:p>
     <w:tbl>
       <w:tblPr>
@@ -1093,7 +1084,7 @@
                 <w:noProof/>
               </w:rPr>
               <w:drawing>
-                <wp:inline distT="0" distB="0" distL="0" distR="0" wp14:anchorId="0A73E96B" wp14:editId="1BCE6997">
+                <wp:inline distT="0" distB="0" distL="0" distR="0" wp14:anchorId="1B5D0F88" wp14:editId="5C298974">
                   <wp:extent cx="1057275" cy="969169"/>
                   <wp:effectExtent l="0" t="0" r="0" b="2540"/>
                   <wp:docPr id="1" name="Immagine 1"/>
@@ -1238,8 +1229,6 @@
                 <w:rFonts w:ascii="Arial" w:hAnsi="Arial" w:cs="Arial"/>
               </w:rPr>
             </w:pPr>
-            <w:bookmarkStart w:id="0" w:name="_GoBack"/>
-            <w:bookmarkEnd w:id="0"/>
           </w:p>
           <w:p>
             <w:pPr>
@@ -1517,8 +1506,80 @@
           </w:p>
         </w:tc>
       </w:tr>
+      <w:tr>
+        <w:tc>
+          <w:tcPr>
+            <w:tcW w:w="9778" w:type="dxa"/>
+            <w:gridSpan w:val="2"/>
+            <w:tcBorders>
+              <w:top w:val="single" w:sz="4" w:space="0" w:color="00000A"/>
+              <w:left w:val="single" w:sz="4" w:space="0" w:color="00000A"/>
+              <w:bottom w:val="single" w:sz="4" w:space="0" w:color="00000A"/>
+              <w:right w:val="single" w:sz="4" w:space="0" w:color="00000A"/>
+            </w:tcBorders>
+            <w:shd w:val="clear" w:color="auto" w:fill="auto"/>
+            <w:tcMar>
+              <w:left w:w="70" w:type="dxa"/>
+            </w:tcMar>
+          </w:tcPr>
+          <w:p>
+            <w:pPr>
+              <w:jc w:val="center"/>
+              <w:rPr>
+                <w:rFonts w:ascii="Arial" w:hAnsi="Arial" w:cs="Arial"/>
+                <w:color w:val="333333"/>
+                <w:sz w:val="18"/>
+                <w:szCs w:val="18"/>
+              </w:rPr>
+            </w:pPr>
+          </w:p>
+          <w:p>
+            <w:pPr>
+              <w:jc w:val="center"/>
+              <w:rPr>
+                <w:rFonts w:ascii="Arial" w:hAnsi="Arial" w:cs="Arial"/>
+                <w:b/>
+                <w:sz w:val="10"/>
+                <w:szCs w:val="10"/>
+              </w:rPr>
+            </w:pPr>
+            <w:r>
+              <w:rPr>
+                <w:rFonts w:ascii="Arial" w:hAnsi="Arial" w:cs="Arial"/>
+                <w:color w:val="333333"/>
+                <w:sz w:val="10"/>
+                <w:szCs w:val="10"/>
+              </w:rPr>
+              <w:t xml:space="preserve">Documento informatico firmato digitalmente ai sensi del testo unico D.P.R. 28 dicembre 2000, n. 445, del </w:t>
+            </w:r>
+            <w:proofErr w:type="spellStart"/>
+            <w:r>
+              <w:rPr>
+                <w:rFonts w:ascii="Arial" w:hAnsi="Arial" w:cs="Arial"/>
+                <w:color w:val="333333"/>
+                <w:sz w:val="10"/>
+                <w:szCs w:val="10"/>
+              </w:rPr>
+              <w:t>D.Lgs.</w:t>
+            </w:r>
+            <w:proofErr w:type="spellEnd"/>
+            <w:r>
+              <w:rPr>
+                <w:rFonts w:ascii="Arial" w:hAnsi="Arial" w:cs="Arial"/>
+                <w:color w:val="333333"/>
+                <w:sz w:val="10"/>
+                <w:szCs w:val="10"/>
+              </w:rPr>
+              <w:t xml:space="preserve"> 7 marzo 2005, n. 82 e norme collegate, il quale sostituisce il testo cartaceo e la firma autografa</w:t>
+            </w:r>
+          </w:p>
+        </w:tc>
+      </w:tr>
     </w:tbl>
-    <w:p/>
+    <w:p>
+      <w:bookmarkStart w:id="0" w:name="_GoBack"/>
+      <w:bookmarkEnd w:id="0"/>
+    </w:p>
     <w:sectPr>
       <w:headerReference w:type="first" r:id="rId13"/>
       <w:pgSz w:w="11906" w:h="16838"/>
@@ -3448,7 +3509,7 @@
   <a:extraClrSchemeLst/>
   <a:extLst>
     <a:ext uri="{05A4C25C-085E-4340-85A3-A5531E510DB2}">
-      <thm15:themeFamily xmlns="" xmlns:thm15="http://schemas.microsoft.com/office/thememl/2012/main" name="Office Theme" id="{62F939B6-93AF-4DB8-9C6B-D6C7DFDC589F}" vid="{4A3C46E8-61CC-4603-A589-7422A47A8E4A}"/>
+      <thm15:themeFamily xmlns:thm15="http://schemas.microsoft.com/office/thememl/2012/main" xmlns="" name="Office Theme" id="{62F939B6-93AF-4DB8-9C6B-D6C7DFDC589F}" vid="{4A3C46E8-61CC-4603-A589-7422A47A8E4A}"/>
     </a:ext>
   </a:extLst>
 </a:theme>
@@ -3459,7 +3520,7 @@
 </file>
 
 <file path=customXml/itemProps1.xml><?xml version="1.0" encoding="utf-8"?>
-<ds:datastoreItem xmlns:ds="http://schemas.openxmlformats.org/officeDocument/2006/customXml" ds:itemID="{81D63573-D5BE-4A1F-9902-E29A64727499}">
+<ds:datastoreItem xmlns:ds="http://schemas.openxmlformats.org/officeDocument/2006/customXml" ds:itemID="{01EE67CC-2D2E-416E-BA29-BC5EACDC877D}">
   <ds:schemaRefs>
     <ds:schemaRef ds:uri="http://schemas.openxmlformats.org/officeDocument/2006/bibliography"/>
   </ds:schemaRefs>

</xml_diff>